<commit_message>
Update task 2 list
</commit_message>
<xml_diff>
--- a/Task 2.docx
+++ b/Task 2.docx
@@ -352,45 +352,6 @@
           <w:szCs w:val="20"/>
           <w:lang w:val="en-US" w:eastAsia="nl-BE"/>
         </w:rPr>
-        <w:t>- Support all instructions and WASM features that you have to support for task 1</w:t>
-      </w:r>
-    </w:p>
-    <w:p>
-      <w:pPr>
-        <w:tabs>
-          <w:tab w:val="left" w:pos="916"/>
-          <w:tab w:val="left" w:pos="1832"/>
-          <w:tab w:val="left" w:pos="2748"/>
-          <w:tab w:val="left" w:pos="3664"/>
-          <w:tab w:val="left" w:pos="4580"/>
-          <w:tab w:val="left" w:pos="5496"/>
-          <w:tab w:val="left" w:pos="6412"/>
-          <w:tab w:val="left" w:pos="7328"/>
-          <w:tab w:val="left" w:pos="8244"/>
-          <w:tab w:val="left" w:pos="9160"/>
-          <w:tab w:val="left" w:pos="10076"/>
-          <w:tab w:val="left" w:pos="10992"/>
-          <w:tab w:val="left" w:pos="11908"/>
-          <w:tab w:val="left" w:pos="12824"/>
-          <w:tab w:val="left" w:pos="13740"/>
-          <w:tab w:val="left" w:pos="14656"/>
-        </w:tabs>
-        <w:spacing w:after="0" w:line="240" w:lineRule="auto"/>
-        <w:rPr>
-          <w:rFonts w:ascii="Courier New" w:eastAsia="Times New Roman" w:hAnsi="Courier New" w:cs="Courier New"/>
-          <w:strike/>
-          <w:sz w:val="20"/>
-          <w:szCs w:val="20"/>
-          <w:lang w:val="en-US" w:eastAsia="nl-BE"/>
-        </w:rPr>
-      </w:pPr>
-      <w:r>
-        <w:rPr>
-          <w:rFonts w:ascii="Courier New" w:eastAsia="Times New Roman" w:hAnsi="Courier New" w:cs="Courier New"/>
-          <w:sz w:val="20"/>
-          <w:szCs w:val="20"/>
-          <w:lang w:val="en-US" w:eastAsia="nl-BE"/>
-        </w:rPr>
         <w:t xml:space="preserve">- </w:t>
       </w:r>
       <w:r>
@@ -401,6 +362,1164 @@
           <w:szCs w:val="20"/>
           <w:lang w:val="en-US" w:eastAsia="nl-BE"/>
         </w:rPr>
+        <w:t>Support for LEB128 encoded integer values and floats</w:t>
+      </w:r>
+    </w:p>
+    <w:p>
+      <w:pPr>
+        <w:tabs>
+          <w:tab w:val="left" w:pos="916"/>
+          <w:tab w:val="left" w:pos="1832"/>
+          <w:tab w:val="left" w:pos="2748"/>
+          <w:tab w:val="left" w:pos="3664"/>
+          <w:tab w:val="left" w:pos="4580"/>
+          <w:tab w:val="left" w:pos="5496"/>
+          <w:tab w:val="left" w:pos="6412"/>
+          <w:tab w:val="left" w:pos="7328"/>
+          <w:tab w:val="left" w:pos="8244"/>
+          <w:tab w:val="left" w:pos="9160"/>
+          <w:tab w:val="left" w:pos="10076"/>
+          <w:tab w:val="left" w:pos="10992"/>
+          <w:tab w:val="left" w:pos="11908"/>
+          <w:tab w:val="left" w:pos="12824"/>
+          <w:tab w:val="left" w:pos="13740"/>
+          <w:tab w:val="left" w:pos="14656"/>
+        </w:tabs>
+        <w:spacing w:after="0" w:line="240" w:lineRule="auto"/>
+        <w:rPr>
+          <w:rFonts w:ascii="Courier New" w:eastAsia="Times New Roman" w:hAnsi="Courier New" w:cs="Courier New"/>
+          <w:strike/>
+          <w:sz w:val="20"/>
+          <w:szCs w:val="20"/>
+          <w:lang w:val="en-US" w:eastAsia="nl-BE"/>
+        </w:rPr>
+      </w:pPr>
+      <w:r>
+        <w:rPr>
+          <w:rFonts w:ascii="Courier New" w:eastAsia="Times New Roman" w:hAnsi="Courier New" w:cs="Courier New"/>
+          <w:sz w:val="20"/>
+          <w:szCs w:val="20"/>
+          <w:lang w:val="en-US" w:eastAsia="nl-BE"/>
+        </w:rPr>
+        <w:t xml:space="preserve">- </w:t>
+      </w:r>
+      <w:r>
+        <w:rPr>
+          <w:rFonts w:ascii="Courier New" w:eastAsia="Times New Roman" w:hAnsi="Courier New" w:cs="Courier New"/>
+          <w:strike/>
+          <w:sz w:val="20"/>
+          <w:szCs w:val="20"/>
+          <w:lang w:val="en-US" w:eastAsia="nl-BE"/>
+        </w:rPr>
+        <w:t>Support for reading ASCII strings (e.g., export names, data segment contents)</w:t>
+      </w:r>
+    </w:p>
+    <w:p>
+      <w:pPr>
+        <w:tabs>
+          <w:tab w:val="left" w:pos="916"/>
+          <w:tab w:val="left" w:pos="1832"/>
+          <w:tab w:val="left" w:pos="2748"/>
+          <w:tab w:val="left" w:pos="3664"/>
+          <w:tab w:val="left" w:pos="4580"/>
+          <w:tab w:val="left" w:pos="5496"/>
+          <w:tab w:val="left" w:pos="6412"/>
+          <w:tab w:val="left" w:pos="7328"/>
+          <w:tab w:val="left" w:pos="8244"/>
+          <w:tab w:val="left" w:pos="9160"/>
+          <w:tab w:val="left" w:pos="10076"/>
+          <w:tab w:val="left" w:pos="10992"/>
+          <w:tab w:val="left" w:pos="11908"/>
+          <w:tab w:val="left" w:pos="12824"/>
+          <w:tab w:val="left" w:pos="13740"/>
+          <w:tab w:val="left" w:pos="14656"/>
+        </w:tabs>
+        <w:spacing w:after="0" w:line="240" w:lineRule="auto"/>
+        <w:rPr>
+          <w:rFonts w:ascii="Courier New" w:eastAsia="Times New Roman" w:hAnsi="Courier New" w:cs="Courier New"/>
+          <w:strike/>
+          <w:sz w:val="20"/>
+          <w:szCs w:val="20"/>
+          <w:lang w:val="en-US" w:eastAsia="nl-BE"/>
+        </w:rPr>
+      </w:pPr>
+      <w:r>
+        <w:rPr>
+          <w:rFonts w:ascii="Courier New" w:eastAsia="Times New Roman" w:hAnsi="Courier New" w:cs="Courier New"/>
+          <w:sz w:val="20"/>
+          <w:szCs w:val="20"/>
+          <w:lang w:val="en-US" w:eastAsia="nl-BE"/>
+        </w:rPr>
+        <w:t xml:space="preserve">- </w:t>
+      </w:r>
+      <w:r>
+        <w:rPr>
+          <w:rFonts w:ascii="Courier New" w:eastAsia="Times New Roman" w:hAnsi="Courier New" w:cs="Courier New"/>
+          <w:strike/>
+          <w:sz w:val="20"/>
+          <w:szCs w:val="20"/>
+          <w:lang w:val="en-US" w:eastAsia="nl-BE"/>
+        </w:rPr>
+        <w:t xml:space="preserve">Way to call WASM exported functions from the VM by string-name and at least print their results </w:t>
+      </w:r>
+    </w:p>
+    <w:p>
+      <w:pPr>
+        <w:tabs>
+          <w:tab w:val="left" w:pos="916"/>
+          <w:tab w:val="left" w:pos="1832"/>
+          <w:tab w:val="left" w:pos="2748"/>
+          <w:tab w:val="left" w:pos="3664"/>
+          <w:tab w:val="left" w:pos="4580"/>
+          <w:tab w:val="left" w:pos="5496"/>
+          <w:tab w:val="left" w:pos="6412"/>
+          <w:tab w:val="left" w:pos="7328"/>
+          <w:tab w:val="left" w:pos="8244"/>
+          <w:tab w:val="left" w:pos="9160"/>
+          <w:tab w:val="left" w:pos="10076"/>
+          <w:tab w:val="left" w:pos="10992"/>
+          <w:tab w:val="left" w:pos="11908"/>
+          <w:tab w:val="left" w:pos="12824"/>
+          <w:tab w:val="left" w:pos="13740"/>
+          <w:tab w:val="left" w:pos="14656"/>
+        </w:tabs>
+        <w:spacing w:after="0" w:line="240" w:lineRule="auto"/>
+        <w:rPr>
+          <w:rFonts w:ascii="Courier New" w:eastAsia="Times New Roman" w:hAnsi="Courier New" w:cs="Courier New"/>
+          <w:sz w:val="20"/>
+          <w:szCs w:val="20"/>
+          <w:lang w:val="en-US" w:eastAsia="nl-BE"/>
+        </w:rPr>
+      </w:pPr>
+      <w:r>
+        <w:rPr>
+          <w:rFonts w:ascii="Courier New" w:eastAsia="Times New Roman" w:hAnsi="Courier New" w:cs="Courier New"/>
+          <w:sz w:val="20"/>
+          <w:szCs w:val="20"/>
+          <w:lang w:val="en-US" w:eastAsia="nl-BE"/>
+        </w:rPr>
+        <w:t xml:space="preserve">- </w:t>
+      </w:r>
+      <w:r>
+        <w:rPr>
+          <w:rFonts w:ascii="Courier New" w:eastAsia="Times New Roman" w:hAnsi="Courier New" w:cs="Courier New"/>
+          <w:strike/>
+          <w:sz w:val="20"/>
+          <w:szCs w:val="20"/>
+          <w:lang w:val="en-US" w:eastAsia="nl-BE"/>
+        </w:rPr>
+        <w:t>"</w:t>
+      </w:r>
+      <w:proofErr w:type="spellStart"/>
+      <w:r>
+        <w:rPr>
+          <w:rFonts w:ascii="Courier New" w:eastAsia="Times New Roman" w:hAnsi="Courier New" w:cs="Courier New"/>
+          <w:strike/>
+          <w:sz w:val="20"/>
+          <w:szCs w:val="20"/>
+          <w:lang w:val="en-US" w:eastAsia="nl-BE"/>
+        </w:rPr>
+        <w:t>func</w:t>
+      </w:r>
+      <w:proofErr w:type="spellEnd"/>
+      <w:r>
+        <w:rPr>
+          <w:rFonts w:ascii="Courier New" w:eastAsia="Times New Roman" w:hAnsi="Courier New" w:cs="Courier New"/>
+          <w:strike/>
+          <w:sz w:val="20"/>
+          <w:szCs w:val="20"/>
+          <w:lang w:val="en-US" w:eastAsia="nl-BE"/>
+        </w:rPr>
+        <w:t>" import (should be emulated/faked/</w:t>
+      </w:r>
+      <w:proofErr w:type="spellStart"/>
+      <w:r>
+        <w:rPr>
+          <w:rFonts w:ascii="Courier New" w:eastAsia="Times New Roman" w:hAnsi="Courier New" w:cs="Courier New"/>
+          <w:strike/>
+          <w:sz w:val="20"/>
+          <w:szCs w:val="20"/>
+          <w:lang w:val="en-US" w:eastAsia="nl-BE"/>
+        </w:rPr>
+        <w:t>hardlinked</w:t>
+      </w:r>
+      <w:proofErr w:type="spellEnd"/>
+      <w:r>
+        <w:rPr>
+          <w:rFonts w:ascii="Courier New" w:eastAsia="Times New Roman" w:hAnsi="Courier New" w:cs="Courier New"/>
+          <w:strike/>
+          <w:sz w:val="20"/>
+          <w:szCs w:val="20"/>
+          <w:lang w:val="en-US" w:eastAsia="nl-BE"/>
+        </w:rPr>
+        <w:t>. No actual dynamic coupling with C++ functions necessary)</w:t>
+      </w:r>
+    </w:p>
+    <w:p>
+      <w:pPr>
+        <w:tabs>
+          <w:tab w:val="left" w:pos="916"/>
+          <w:tab w:val="left" w:pos="1832"/>
+          <w:tab w:val="left" w:pos="2748"/>
+          <w:tab w:val="left" w:pos="3664"/>
+          <w:tab w:val="left" w:pos="4580"/>
+          <w:tab w:val="left" w:pos="5496"/>
+          <w:tab w:val="left" w:pos="6412"/>
+          <w:tab w:val="left" w:pos="7328"/>
+          <w:tab w:val="left" w:pos="8244"/>
+          <w:tab w:val="left" w:pos="9160"/>
+          <w:tab w:val="left" w:pos="10076"/>
+          <w:tab w:val="left" w:pos="10992"/>
+          <w:tab w:val="left" w:pos="11908"/>
+          <w:tab w:val="left" w:pos="12824"/>
+          <w:tab w:val="left" w:pos="13740"/>
+          <w:tab w:val="left" w:pos="14656"/>
+        </w:tabs>
+        <w:spacing w:after="0" w:line="240" w:lineRule="auto"/>
+        <w:rPr>
+          <w:rFonts w:ascii="Courier New" w:eastAsia="Times New Roman" w:hAnsi="Courier New" w:cs="Courier New"/>
+          <w:strike/>
+          <w:sz w:val="20"/>
+          <w:szCs w:val="20"/>
+          <w:lang w:val="en-US" w:eastAsia="nl-BE"/>
+        </w:rPr>
+      </w:pPr>
+      <w:r>
+        <w:rPr>
+          <w:rFonts w:ascii="Courier New" w:eastAsia="Times New Roman" w:hAnsi="Courier New" w:cs="Courier New"/>
+          <w:sz w:val="20"/>
+          <w:szCs w:val="20"/>
+          <w:lang w:val="en-US" w:eastAsia="nl-BE"/>
+        </w:rPr>
+        <w:t xml:space="preserve">- </w:t>
+      </w:r>
+      <w:r>
+        <w:rPr>
+          <w:rFonts w:ascii="Courier New" w:eastAsia="Times New Roman" w:hAnsi="Courier New" w:cs="Courier New"/>
+          <w:strike/>
+          <w:sz w:val="20"/>
+          <w:szCs w:val="20"/>
+          <w:lang w:val="en-US" w:eastAsia="nl-BE"/>
+        </w:rPr>
+        <w:t>"data" section</w:t>
+      </w:r>
+    </w:p>
+    <w:p>
+      <w:pPr>
+        <w:tabs>
+          <w:tab w:val="left" w:pos="916"/>
+          <w:tab w:val="left" w:pos="1832"/>
+          <w:tab w:val="left" w:pos="2748"/>
+          <w:tab w:val="left" w:pos="3664"/>
+          <w:tab w:val="left" w:pos="4580"/>
+          <w:tab w:val="left" w:pos="5496"/>
+          <w:tab w:val="left" w:pos="6412"/>
+          <w:tab w:val="left" w:pos="7328"/>
+          <w:tab w:val="left" w:pos="8244"/>
+          <w:tab w:val="left" w:pos="9160"/>
+          <w:tab w:val="left" w:pos="10076"/>
+          <w:tab w:val="left" w:pos="10992"/>
+          <w:tab w:val="left" w:pos="11908"/>
+          <w:tab w:val="left" w:pos="12824"/>
+          <w:tab w:val="left" w:pos="13740"/>
+          <w:tab w:val="left" w:pos="14656"/>
+        </w:tabs>
+        <w:spacing w:after="0" w:line="240" w:lineRule="auto"/>
+        <w:rPr>
+          <w:rFonts w:ascii="Courier New" w:eastAsia="Times New Roman" w:hAnsi="Courier New" w:cs="Courier New"/>
+          <w:sz w:val="20"/>
+          <w:szCs w:val="20"/>
+          <w:lang w:val="en-US" w:eastAsia="nl-BE"/>
+        </w:rPr>
+      </w:pPr>
+      <w:r>
+        <w:rPr>
+          <w:rFonts w:ascii="Courier New" w:eastAsia="Times New Roman" w:hAnsi="Courier New" w:cs="Courier New"/>
+          <w:sz w:val="20"/>
+          <w:szCs w:val="20"/>
+          <w:lang w:val="en-US" w:eastAsia="nl-BE"/>
+        </w:rPr>
+        <w:t xml:space="preserve">- </w:t>
+      </w:r>
+      <w:r>
+        <w:rPr>
+          <w:rFonts w:ascii="Courier New" w:eastAsia="Times New Roman" w:hAnsi="Courier New" w:cs="Courier New"/>
+          <w:strike/>
+          <w:sz w:val="20"/>
+          <w:szCs w:val="20"/>
+          <w:lang w:val="en-US" w:eastAsia="nl-BE"/>
+        </w:rPr>
+        <w:t>"memory" import</w:t>
+      </w:r>
+    </w:p>
+    <w:p>
+      <w:pPr>
+        <w:tabs>
+          <w:tab w:val="left" w:pos="916"/>
+          <w:tab w:val="left" w:pos="1832"/>
+          <w:tab w:val="left" w:pos="2748"/>
+          <w:tab w:val="left" w:pos="3664"/>
+          <w:tab w:val="left" w:pos="4580"/>
+          <w:tab w:val="left" w:pos="5496"/>
+          <w:tab w:val="left" w:pos="6412"/>
+          <w:tab w:val="left" w:pos="7328"/>
+          <w:tab w:val="left" w:pos="8244"/>
+          <w:tab w:val="left" w:pos="9160"/>
+          <w:tab w:val="left" w:pos="10076"/>
+          <w:tab w:val="left" w:pos="10992"/>
+          <w:tab w:val="left" w:pos="11908"/>
+          <w:tab w:val="left" w:pos="12824"/>
+          <w:tab w:val="left" w:pos="13740"/>
+          <w:tab w:val="left" w:pos="14656"/>
+        </w:tabs>
+        <w:spacing w:after="0" w:line="240" w:lineRule="auto"/>
+        <w:rPr>
+          <w:rFonts w:ascii="Courier New" w:eastAsia="Times New Roman" w:hAnsi="Courier New" w:cs="Courier New"/>
+          <w:sz w:val="20"/>
+          <w:szCs w:val="20"/>
+          <w:lang w:val="en-US" w:eastAsia="nl-BE"/>
+        </w:rPr>
+      </w:pPr>
+      <w:r>
+        <w:rPr>
+          <w:rFonts w:ascii="Courier New" w:eastAsia="Times New Roman" w:hAnsi="Courier New" w:cs="Courier New"/>
+          <w:sz w:val="20"/>
+          <w:szCs w:val="20"/>
+          <w:lang w:val="en-US" w:eastAsia="nl-BE"/>
+        </w:rPr>
+        <w:t xml:space="preserve">- </w:t>
+      </w:r>
+      <w:r>
+        <w:rPr>
+          <w:rFonts w:ascii="Courier New" w:eastAsia="Times New Roman" w:hAnsi="Courier New" w:cs="Courier New"/>
+          <w:strike/>
+          <w:sz w:val="20"/>
+          <w:szCs w:val="20"/>
+          <w:lang w:val="en-US" w:eastAsia="nl-BE"/>
+        </w:rPr>
+        <w:t>"type" section</w:t>
+      </w:r>
+    </w:p>
+    <w:p>
+      <w:pPr>
+        <w:tabs>
+          <w:tab w:val="left" w:pos="916"/>
+          <w:tab w:val="left" w:pos="1832"/>
+          <w:tab w:val="left" w:pos="2748"/>
+          <w:tab w:val="left" w:pos="3664"/>
+          <w:tab w:val="left" w:pos="4580"/>
+          <w:tab w:val="left" w:pos="5496"/>
+          <w:tab w:val="left" w:pos="6412"/>
+          <w:tab w:val="left" w:pos="7328"/>
+          <w:tab w:val="left" w:pos="8244"/>
+          <w:tab w:val="left" w:pos="9160"/>
+          <w:tab w:val="left" w:pos="10076"/>
+          <w:tab w:val="left" w:pos="10992"/>
+          <w:tab w:val="left" w:pos="11908"/>
+          <w:tab w:val="left" w:pos="12824"/>
+          <w:tab w:val="left" w:pos="13740"/>
+          <w:tab w:val="left" w:pos="14656"/>
+        </w:tabs>
+        <w:spacing w:after="0" w:line="240" w:lineRule="auto"/>
+        <w:rPr>
+          <w:rFonts w:ascii="Courier New" w:eastAsia="Times New Roman" w:hAnsi="Courier New" w:cs="Courier New"/>
+          <w:sz w:val="20"/>
+          <w:szCs w:val="20"/>
+          <w:lang w:val="en-US" w:eastAsia="nl-BE"/>
+        </w:rPr>
+      </w:pPr>
+      <w:r>
+        <w:rPr>
+          <w:rFonts w:ascii="Courier New" w:eastAsia="Times New Roman" w:hAnsi="Courier New" w:cs="Courier New"/>
+          <w:sz w:val="20"/>
+          <w:szCs w:val="20"/>
+          <w:lang w:val="en-US" w:eastAsia="nl-BE"/>
+        </w:rPr>
+        <w:t>- Support for the following instructions</w:t>
+      </w:r>
+    </w:p>
+    <w:p>
+      <w:pPr>
+        <w:tabs>
+          <w:tab w:val="left" w:pos="916"/>
+          <w:tab w:val="left" w:pos="1832"/>
+          <w:tab w:val="left" w:pos="2748"/>
+          <w:tab w:val="left" w:pos="3664"/>
+          <w:tab w:val="left" w:pos="4580"/>
+          <w:tab w:val="left" w:pos="5496"/>
+          <w:tab w:val="left" w:pos="6412"/>
+          <w:tab w:val="left" w:pos="7328"/>
+          <w:tab w:val="left" w:pos="8244"/>
+          <w:tab w:val="left" w:pos="9160"/>
+          <w:tab w:val="left" w:pos="10076"/>
+          <w:tab w:val="left" w:pos="10992"/>
+          <w:tab w:val="left" w:pos="11908"/>
+          <w:tab w:val="left" w:pos="12824"/>
+          <w:tab w:val="left" w:pos="13740"/>
+          <w:tab w:val="left" w:pos="14656"/>
+        </w:tabs>
+        <w:spacing w:after="0" w:line="240" w:lineRule="auto"/>
+        <w:rPr>
+          <w:rFonts w:ascii="Courier New" w:eastAsia="Times New Roman" w:hAnsi="Courier New" w:cs="Courier New"/>
+          <w:sz w:val="20"/>
+          <w:szCs w:val="20"/>
+          <w:lang w:val="en-US" w:eastAsia="nl-BE"/>
+        </w:rPr>
+      </w:pPr>
+      <w:r>
+        <w:rPr>
+          <w:rFonts w:ascii="Courier New" w:eastAsia="Times New Roman" w:hAnsi="Courier New" w:cs="Courier New"/>
+          <w:sz w:val="20"/>
+          <w:szCs w:val="20"/>
+          <w:lang w:val="en-US" w:eastAsia="nl-BE"/>
+        </w:rPr>
+        <w:t xml:space="preserve">    - block, loop, if, else, </w:t>
+      </w:r>
+      <w:proofErr w:type="spellStart"/>
+      <w:r>
+        <w:rPr>
+          <w:rFonts w:ascii="Courier New" w:eastAsia="Times New Roman" w:hAnsi="Courier New" w:cs="Courier New"/>
+          <w:sz w:val="20"/>
+          <w:szCs w:val="20"/>
+          <w:lang w:val="en-US" w:eastAsia="nl-BE"/>
+        </w:rPr>
+        <w:t>br</w:t>
+      </w:r>
+      <w:proofErr w:type="spellEnd"/>
+      <w:r>
+        <w:rPr>
+          <w:rFonts w:ascii="Courier New" w:eastAsia="Times New Roman" w:hAnsi="Courier New" w:cs="Courier New"/>
+          <w:sz w:val="20"/>
+          <w:szCs w:val="20"/>
+          <w:lang w:val="en-US" w:eastAsia="nl-BE"/>
+        </w:rPr>
+        <w:t xml:space="preserve">, </w:t>
+      </w:r>
+      <w:proofErr w:type="spellStart"/>
+      <w:r>
+        <w:rPr>
+          <w:rFonts w:ascii="Courier New" w:eastAsia="Times New Roman" w:hAnsi="Courier New" w:cs="Courier New"/>
+          <w:sz w:val="20"/>
+          <w:szCs w:val="20"/>
+          <w:lang w:val="en-US" w:eastAsia="nl-BE"/>
+        </w:rPr>
+        <w:t>br_if</w:t>
+      </w:r>
+      <w:proofErr w:type="spellEnd"/>
+      <w:r>
+        <w:rPr>
+          <w:rFonts w:ascii="Courier New" w:eastAsia="Times New Roman" w:hAnsi="Courier New" w:cs="Courier New"/>
+          <w:sz w:val="20"/>
+          <w:szCs w:val="20"/>
+          <w:lang w:val="en-US" w:eastAsia="nl-BE"/>
+        </w:rPr>
+        <w:t xml:space="preserve">, </w:t>
+      </w:r>
+      <w:r>
+        <w:rPr>
+          <w:rFonts w:ascii="Courier New" w:eastAsia="Times New Roman" w:hAnsi="Courier New" w:cs="Courier New"/>
+          <w:strike/>
+          <w:sz w:val="20"/>
+          <w:szCs w:val="20"/>
+          <w:lang w:val="en-US" w:eastAsia="nl-BE"/>
+        </w:rPr>
+        <w:t>return</w:t>
+      </w:r>
+      <w:r>
+        <w:rPr>
+          <w:rFonts w:ascii="Courier New" w:eastAsia="Times New Roman" w:hAnsi="Courier New" w:cs="Courier New"/>
+          <w:sz w:val="20"/>
+          <w:szCs w:val="20"/>
+          <w:lang w:val="en-US" w:eastAsia="nl-BE"/>
+        </w:rPr>
+        <w:t>, call</w:t>
+      </w:r>
+    </w:p>
+    <w:p>
+      <w:pPr>
+        <w:tabs>
+          <w:tab w:val="left" w:pos="916"/>
+          <w:tab w:val="left" w:pos="1832"/>
+          <w:tab w:val="left" w:pos="2748"/>
+          <w:tab w:val="left" w:pos="3664"/>
+          <w:tab w:val="left" w:pos="4580"/>
+          <w:tab w:val="left" w:pos="5496"/>
+          <w:tab w:val="left" w:pos="6412"/>
+          <w:tab w:val="left" w:pos="7328"/>
+          <w:tab w:val="left" w:pos="8244"/>
+          <w:tab w:val="left" w:pos="9160"/>
+          <w:tab w:val="left" w:pos="10076"/>
+          <w:tab w:val="left" w:pos="10992"/>
+          <w:tab w:val="left" w:pos="11908"/>
+          <w:tab w:val="left" w:pos="12824"/>
+          <w:tab w:val="left" w:pos="13740"/>
+          <w:tab w:val="left" w:pos="14656"/>
+        </w:tabs>
+        <w:spacing w:after="0" w:line="240" w:lineRule="auto"/>
+        <w:rPr>
+          <w:rFonts w:ascii="Courier New" w:eastAsia="Times New Roman" w:hAnsi="Courier New" w:cs="Courier New"/>
+          <w:sz w:val="20"/>
+          <w:szCs w:val="20"/>
+          <w:lang w:val="en-US" w:eastAsia="nl-BE"/>
+        </w:rPr>
+      </w:pPr>
+      <w:r>
+        <w:rPr>
+          <w:rFonts w:ascii="Courier New" w:eastAsia="Times New Roman" w:hAnsi="Courier New" w:cs="Courier New"/>
+          <w:sz w:val="20"/>
+          <w:szCs w:val="20"/>
+          <w:lang w:val="en-US" w:eastAsia="nl-BE"/>
+        </w:rPr>
+        <w:t xml:space="preserve">    - </w:t>
+      </w:r>
+      <w:proofErr w:type="spellStart"/>
+      <w:r>
+        <w:rPr>
+          <w:rFonts w:ascii="Courier New" w:eastAsia="Times New Roman" w:hAnsi="Courier New" w:cs="Courier New"/>
+          <w:strike/>
+          <w:sz w:val="20"/>
+          <w:szCs w:val="20"/>
+          <w:lang w:val="en-US" w:eastAsia="nl-BE"/>
+        </w:rPr>
+        <w:t>local.get</w:t>
+      </w:r>
+      <w:proofErr w:type="spellEnd"/>
+      <w:r>
+        <w:rPr>
+          <w:rFonts w:ascii="Courier New" w:eastAsia="Times New Roman" w:hAnsi="Courier New" w:cs="Courier New"/>
+          <w:strike/>
+          <w:sz w:val="20"/>
+          <w:szCs w:val="20"/>
+          <w:lang w:val="en-US" w:eastAsia="nl-BE"/>
+        </w:rPr>
+        <w:t xml:space="preserve">, </w:t>
+      </w:r>
+      <w:proofErr w:type="spellStart"/>
+      <w:r>
+        <w:rPr>
+          <w:rFonts w:ascii="Courier New" w:eastAsia="Times New Roman" w:hAnsi="Courier New" w:cs="Courier New"/>
+          <w:strike/>
+          <w:sz w:val="20"/>
+          <w:szCs w:val="20"/>
+          <w:lang w:val="en-US" w:eastAsia="nl-BE"/>
+        </w:rPr>
+        <w:t>local.set</w:t>
+      </w:r>
+      <w:proofErr w:type="spellEnd"/>
+      <w:r>
+        <w:rPr>
+          <w:rFonts w:ascii="Courier New" w:eastAsia="Times New Roman" w:hAnsi="Courier New" w:cs="Courier New"/>
+          <w:strike/>
+          <w:sz w:val="20"/>
+          <w:szCs w:val="20"/>
+          <w:lang w:val="en-US" w:eastAsia="nl-BE"/>
+        </w:rPr>
+        <w:t xml:space="preserve">, </w:t>
+      </w:r>
+      <w:proofErr w:type="spellStart"/>
+      <w:r>
+        <w:rPr>
+          <w:rFonts w:ascii="Courier New" w:eastAsia="Times New Roman" w:hAnsi="Courier New" w:cs="Courier New"/>
+          <w:strike/>
+          <w:sz w:val="20"/>
+          <w:szCs w:val="20"/>
+          <w:lang w:val="en-US" w:eastAsia="nl-BE"/>
+        </w:rPr>
+        <w:t>local.tee</w:t>
+      </w:r>
+      <w:proofErr w:type="spellEnd"/>
+    </w:p>
+    <w:p>
+      <w:pPr>
+        <w:tabs>
+          <w:tab w:val="left" w:pos="916"/>
+          <w:tab w:val="left" w:pos="1832"/>
+          <w:tab w:val="left" w:pos="2748"/>
+          <w:tab w:val="left" w:pos="3664"/>
+          <w:tab w:val="left" w:pos="4580"/>
+          <w:tab w:val="left" w:pos="5496"/>
+          <w:tab w:val="left" w:pos="6412"/>
+          <w:tab w:val="left" w:pos="7328"/>
+          <w:tab w:val="left" w:pos="8244"/>
+          <w:tab w:val="left" w:pos="9160"/>
+          <w:tab w:val="left" w:pos="10076"/>
+          <w:tab w:val="left" w:pos="10992"/>
+          <w:tab w:val="left" w:pos="11908"/>
+          <w:tab w:val="left" w:pos="12824"/>
+          <w:tab w:val="left" w:pos="13740"/>
+          <w:tab w:val="left" w:pos="14656"/>
+        </w:tabs>
+        <w:spacing w:after="0" w:line="240" w:lineRule="auto"/>
+        <w:rPr>
+          <w:rFonts w:ascii="Courier New" w:eastAsia="Times New Roman" w:hAnsi="Courier New" w:cs="Courier New"/>
+          <w:sz w:val="20"/>
+          <w:szCs w:val="20"/>
+          <w:lang w:val="en-US" w:eastAsia="nl-BE"/>
+        </w:rPr>
+      </w:pPr>
+      <w:r>
+        <w:rPr>
+          <w:rFonts w:ascii="Courier New" w:eastAsia="Times New Roman" w:hAnsi="Courier New" w:cs="Courier New"/>
+          <w:sz w:val="20"/>
+          <w:szCs w:val="20"/>
+          <w:lang w:val="en-US" w:eastAsia="nl-BE"/>
+        </w:rPr>
+        <w:t xml:space="preserve">    - </w:t>
+      </w:r>
+      <w:r>
+        <w:rPr>
+          <w:rFonts w:ascii="Courier New" w:eastAsia="Times New Roman" w:hAnsi="Courier New" w:cs="Courier New"/>
+          <w:strike/>
+          <w:sz w:val="20"/>
+          <w:szCs w:val="20"/>
+          <w:lang w:val="en-US" w:eastAsia="nl-BE"/>
+        </w:rPr>
+        <w:t>i32.load, i32.store</w:t>
+      </w:r>
+      <w:r>
+        <w:rPr>
+          <w:rFonts w:ascii="Courier New" w:eastAsia="Times New Roman" w:hAnsi="Courier New" w:cs="Courier New"/>
+          <w:sz w:val="20"/>
+          <w:szCs w:val="20"/>
+          <w:lang w:val="en-US" w:eastAsia="nl-BE"/>
+        </w:rPr>
+        <w:t xml:space="preserve"> </w:t>
+      </w:r>
+      <w:r>
+        <w:rPr>
+          <w:rFonts w:ascii="Courier New" w:eastAsia="Times New Roman" w:hAnsi="Courier New" w:cs="Courier New"/>
+          <w:strike/>
+          <w:sz w:val="20"/>
+          <w:szCs w:val="20"/>
+          <w:lang w:val="en-US" w:eastAsia="nl-BE"/>
+        </w:rPr>
+        <w:t>(with support for offset= parameter!)</w:t>
+      </w:r>
+      <w:r>
+        <w:rPr>
+          <w:rFonts w:ascii="Courier New" w:eastAsia="Times New Roman" w:hAnsi="Courier New" w:cs="Courier New"/>
+          <w:sz w:val="20"/>
+          <w:szCs w:val="20"/>
+          <w:lang w:val="en-US" w:eastAsia="nl-BE"/>
+        </w:rPr>
+        <w:t xml:space="preserve">, </w:t>
+      </w:r>
+      <w:proofErr w:type="spellStart"/>
+      <w:r>
+        <w:rPr>
+          <w:rFonts w:ascii="Courier New" w:eastAsia="Times New Roman" w:hAnsi="Courier New" w:cs="Courier New"/>
+          <w:strike/>
+          <w:sz w:val="20"/>
+          <w:szCs w:val="20"/>
+          <w:lang w:val="en-US" w:eastAsia="nl-BE"/>
+        </w:rPr>
+        <w:t>memory.size</w:t>
+      </w:r>
+      <w:proofErr w:type="spellEnd"/>
+      <w:r>
+        <w:rPr>
+          <w:rFonts w:ascii="Courier New" w:eastAsia="Times New Roman" w:hAnsi="Courier New" w:cs="Courier New"/>
+          <w:strike/>
+          <w:sz w:val="20"/>
+          <w:szCs w:val="20"/>
+          <w:lang w:val="en-US" w:eastAsia="nl-BE"/>
+        </w:rPr>
+        <w:t xml:space="preserve">, </w:t>
+      </w:r>
+      <w:proofErr w:type="spellStart"/>
+      <w:r>
+        <w:rPr>
+          <w:rFonts w:ascii="Courier New" w:eastAsia="Times New Roman" w:hAnsi="Courier New" w:cs="Courier New"/>
+          <w:strike/>
+          <w:sz w:val="20"/>
+          <w:szCs w:val="20"/>
+          <w:lang w:val="en-US" w:eastAsia="nl-BE"/>
+        </w:rPr>
+        <w:t>memory.grow</w:t>
+      </w:r>
+      <w:proofErr w:type="spellEnd"/>
+    </w:p>
+    <w:p>
+      <w:pPr>
+        <w:tabs>
+          <w:tab w:val="left" w:pos="916"/>
+          <w:tab w:val="left" w:pos="1832"/>
+          <w:tab w:val="left" w:pos="2748"/>
+          <w:tab w:val="left" w:pos="3664"/>
+          <w:tab w:val="left" w:pos="4580"/>
+          <w:tab w:val="left" w:pos="5496"/>
+          <w:tab w:val="left" w:pos="6412"/>
+          <w:tab w:val="left" w:pos="7328"/>
+          <w:tab w:val="left" w:pos="8244"/>
+          <w:tab w:val="left" w:pos="9160"/>
+          <w:tab w:val="left" w:pos="10076"/>
+          <w:tab w:val="left" w:pos="10992"/>
+          <w:tab w:val="left" w:pos="11908"/>
+          <w:tab w:val="left" w:pos="12824"/>
+          <w:tab w:val="left" w:pos="13740"/>
+          <w:tab w:val="left" w:pos="14656"/>
+        </w:tabs>
+        <w:spacing w:after="0" w:line="240" w:lineRule="auto"/>
+        <w:rPr>
+          <w:rFonts w:ascii="Courier New" w:eastAsia="Times New Roman" w:hAnsi="Courier New" w:cs="Courier New"/>
+          <w:sz w:val="20"/>
+          <w:szCs w:val="20"/>
+          <w:lang w:val="en-US" w:eastAsia="nl-BE"/>
+        </w:rPr>
+      </w:pPr>
+      <w:r>
+        <w:rPr>
+          <w:rFonts w:ascii="Courier New" w:eastAsia="Times New Roman" w:hAnsi="Courier New" w:cs="Courier New"/>
+          <w:sz w:val="20"/>
+          <w:szCs w:val="20"/>
+          <w:lang w:val="en-US" w:eastAsia="nl-BE"/>
+        </w:rPr>
+        <w:t xml:space="preserve">    - </w:t>
+      </w:r>
+      <w:r>
+        <w:rPr>
+          <w:rFonts w:ascii="Courier New" w:eastAsia="Times New Roman" w:hAnsi="Courier New" w:cs="Courier New"/>
+          <w:strike/>
+          <w:sz w:val="20"/>
+          <w:szCs w:val="20"/>
+          <w:lang w:val="en-US" w:eastAsia="nl-BE"/>
+        </w:rPr>
+        <w:t>i32.const, i32.add, i32.sub,</w:t>
+      </w:r>
+      <w:r>
+        <w:rPr>
+          <w:rFonts w:ascii="Courier New" w:eastAsia="Times New Roman" w:hAnsi="Courier New" w:cs="Courier New"/>
+          <w:sz w:val="20"/>
+          <w:szCs w:val="20"/>
+          <w:lang w:val="en-US" w:eastAsia="nl-BE"/>
+        </w:rPr>
+        <w:t xml:space="preserve"> </w:t>
+      </w:r>
+      <w:r>
+        <w:rPr>
+          <w:rFonts w:ascii="Courier New" w:eastAsia="Times New Roman" w:hAnsi="Courier New" w:cs="Courier New"/>
+          <w:strike/>
+          <w:sz w:val="20"/>
+          <w:szCs w:val="20"/>
+          <w:lang w:val="en-US" w:eastAsia="nl-BE"/>
+        </w:rPr>
+        <w:t>i32.div</w:t>
+      </w:r>
+      <w:r>
+        <w:rPr>
+          <w:rFonts w:ascii="Courier New" w:eastAsia="Times New Roman" w:hAnsi="Courier New" w:cs="Courier New"/>
+          <w:sz w:val="20"/>
+          <w:szCs w:val="20"/>
+          <w:lang w:val="en-US" w:eastAsia="nl-BE"/>
+        </w:rPr>
+        <w:t xml:space="preserve">, </w:t>
+      </w:r>
+      <w:r>
+        <w:rPr>
+          <w:rFonts w:ascii="Courier New" w:eastAsia="Times New Roman" w:hAnsi="Courier New" w:cs="Courier New"/>
+          <w:strike/>
+          <w:sz w:val="20"/>
+          <w:szCs w:val="20"/>
+          <w:lang w:val="en-US" w:eastAsia="nl-BE"/>
+        </w:rPr>
+        <w:t>i32.mul,</w:t>
+      </w:r>
+      <w:r>
+        <w:rPr>
+          <w:rFonts w:ascii="Courier New" w:eastAsia="Times New Roman" w:hAnsi="Courier New" w:cs="Courier New"/>
+          <w:sz w:val="20"/>
+          <w:szCs w:val="20"/>
+          <w:lang w:val="en-US" w:eastAsia="nl-BE"/>
+        </w:rPr>
+        <w:t xml:space="preserve"> </w:t>
+      </w:r>
+      <w:r>
+        <w:rPr>
+          <w:rFonts w:ascii="Courier New" w:eastAsia="Times New Roman" w:hAnsi="Courier New" w:cs="Courier New"/>
+          <w:strike/>
+          <w:sz w:val="20"/>
+          <w:szCs w:val="20"/>
+          <w:lang w:val="en-US" w:eastAsia="nl-BE"/>
+        </w:rPr>
+        <w:t>i32.and, i32.or, i32.xor, i32.shl, i32.shr</w:t>
+      </w:r>
+    </w:p>
+    <w:p>
+      <w:pPr>
+        <w:tabs>
+          <w:tab w:val="left" w:pos="916"/>
+          <w:tab w:val="left" w:pos="1832"/>
+          <w:tab w:val="left" w:pos="2748"/>
+          <w:tab w:val="left" w:pos="3664"/>
+          <w:tab w:val="left" w:pos="4580"/>
+          <w:tab w:val="left" w:pos="5496"/>
+          <w:tab w:val="left" w:pos="6412"/>
+          <w:tab w:val="left" w:pos="7328"/>
+          <w:tab w:val="left" w:pos="8244"/>
+          <w:tab w:val="left" w:pos="9160"/>
+          <w:tab w:val="left" w:pos="10076"/>
+          <w:tab w:val="left" w:pos="10992"/>
+          <w:tab w:val="left" w:pos="11908"/>
+          <w:tab w:val="left" w:pos="12824"/>
+          <w:tab w:val="left" w:pos="13740"/>
+          <w:tab w:val="left" w:pos="14656"/>
+        </w:tabs>
+        <w:spacing w:after="0" w:line="240" w:lineRule="auto"/>
+        <w:rPr>
+          <w:rFonts w:ascii="Courier New" w:eastAsia="Times New Roman" w:hAnsi="Courier New" w:cs="Courier New"/>
+          <w:strike/>
+          <w:sz w:val="20"/>
+          <w:szCs w:val="20"/>
+          <w:lang w:val="en-US" w:eastAsia="nl-BE"/>
+        </w:rPr>
+      </w:pPr>
+      <w:r>
+        <w:rPr>
+          <w:rFonts w:ascii="Courier New" w:eastAsia="Times New Roman" w:hAnsi="Courier New" w:cs="Courier New"/>
+          <w:sz w:val="20"/>
+          <w:szCs w:val="20"/>
+          <w:lang w:val="en-US" w:eastAsia="nl-BE"/>
+        </w:rPr>
+        <w:t xml:space="preserve">    - </w:t>
+      </w:r>
+      <w:r>
+        <w:rPr>
+          <w:rFonts w:ascii="Courier New" w:eastAsia="Times New Roman" w:hAnsi="Courier New" w:cs="Courier New"/>
+          <w:strike/>
+          <w:sz w:val="20"/>
+          <w:szCs w:val="20"/>
+          <w:lang w:val="en-US" w:eastAsia="nl-BE"/>
+        </w:rPr>
+        <w:t>f32.const, f32.add</w:t>
+      </w:r>
+    </w:p>
+    <w:p>
+      <w:pPr>
+        <w:tabs>
+          <w:tab w:val="left" w:pos="916"/>
+          <w:tab w:val="left" w:pos="1832"/>
+          <w:tab w:val="left" w:pos="2748"/>
+          <w:tab w:val="left" w:pos="3664"/>
+          <w:tab w:val="left" w:pos="4580"/>
+          <w:tab w:val="left" w:pos="5496"/>
+          <w:tab w:val="left" w:pos="6412"/>
+          <w:tab w:val="left" w:pos="7328"/>
+          <w:tab w:val="left" w:pos="8244"/>
+          <w:tab w:val="left" w:pos="9160"/>
+          <w:tab w:val="left" w:pos="10076"/>
+          <w:tab w:val="left" w:pos="10992"/>
+          <w:tab w:val="left" w:pos="11908"/>
+          <w:tab w:val="left" w:pos="12824"/>
+          <w:tab w:val="left" w:pos="13740"/>
+          <w:tab w:val="left" w:pos="14656"/>
+        </w:tabs>
+        <w:spacing w:after="0" w:line="240" w:lineRule="auto"/>
+        <w:rPr>
+          <w:rFonts w:ascii="Courier New" w:eastAsia="Times New Roman" w:hAnsi="Courier New" w:cs="Courier New"/>
+          <w:sz w:val="20"/>
+          <w:szCs w:val="20"/>
+          <w:lang w:val="en-US" w:eastAsia="nl-BE"/>
+        </w:rPr>
+      </w:pPr>
+      <w:r>
+        <w:rPr>
+          <w:rFonts w:ascii="Courier New" w:eastAsia="Times New Roman" w:hAnsi="Courier New" w:cs="Courier New"/>
+          <w:sz w:val="20"/>
+          <w:szCs w:val="20"/>
+          <w:lang w:val="en-US" w:eastAsia="nl-BE"/>
+        </w:rPr>
+        <w:t xml:space="preserve">    - At least 1 float-to-int conversion</w:t>
+      </w:r>
+    </w:p>
+    <w:p>
+      <w:pPr>
+        <w:tabs>
+          <w:tab w:val="left" w:pos="916"/>
+          <w:tab w:val="left" w:pos="1832"/>
+          <w:tab w:val="left" w:pos="2748"/>
+          <w:tab w:val="left" w:pos="3664"/>
+          <w:tab w:val="left" w:pos="4580"/>
+          <w:tab w:val="left" w:pos="5496"/>
+          <w:tab w:val="left" w:pos="6412"/>
+          <w:tab w:val="left" w:pos="7328"/>
+          <w:tab w:val="left" w:pos="8244"/>
+          <w:tab w:val="left" w:pos="9160"/>
+          <w:tab w:val="left" w:pos="10076"/>
+          <w:tab w:val="left" w:pos="10992"/>
+          <w:tab w:val="left" w:pos="11908"/>
+          <w:tab w:val="left" w:pos="12824"/>
+          <w:tab w:val="left" w:pos="13740"/>
+          <w:tab w:val="left" w:pos="14656"/>
+        </w:tabs>
+        <w:spacing w:after="0" w:line="240" w:lineRule="auto"/>
+        <w:rPr>
+          <w:rFonts w:ascii="Courier New" w:eastAsia="Times New Roman" w:hAnsi="Courier New" w:cs="Courier New"/>
+          <w:sz w:val="20"/>
+          <w:szCs w:val="20"/>
+          <w:lang w:val="en-US" w:eastAsia="nl-BE"/>
+        </w:rPr>
+      </w:pPr>
+      <w:r>
+        <w:rPr>
+          <w:rFonts w:ascii="Courier New" w:eastAsia="Times New Roman" w:hAnsi="Courier New" w:cs="Courier New"/>
+          <w:sz w:val="20"/>
+          <w:szCs w:val="20"/>
+          <w:lang w:val="en-US" w:eastAsia="nl-BE"/>
+        </w:rPr>
+        <w:t xml:space="preserve">        - Pick yourself from </w:t>
+      </w:r>
+      <w:proofErr w:type="spellStart"/>
+      <w:r>
+        <w:rPr>
+          <w:rFonts w:ascii="Courier New" w:eastAsia="Times New Roman" w:hAnsi="Courier New" w:cs="Courier New"/>
+          <w:strike/>
+          <w:sz w:val="20"/>
+          <w:szCs w:val="20"/>
+          <w:lang w:val="en-US" w:eastAsia="nl-BE"/>
+        </w:rPr>
+        <w:t>trunc</w:t>
+      </w:r>
+      <w:proofErr w:type="spellEnd"/>
+      <w:r>
+        <w:rPr>
+          <w:rFonts w:ascii="Courier New" w:eastAsia="Times New Roman" w:hAnsi="Courier New" w:cs="Courier New"/>
+          <w:strike/>
+          <w:sz w:val="20"/>
+          <w:szCs w:val="20"/>
+          <w:lang w:val="en-US" w:eastAsia="nl-BE"/>
+        </w:rPr>
+        <w:t>_</w:t>
+      </w:r>
+      <w:r>
+        <w:rPr>
+          <w:rFonts w:ascii="Courier New" w:eastAsia="Times New Roman" w:hAnsi="Courier New" w:cs="Courier New"/>
+          <w:sz w:val="20"/>
+          <w:szCs w:val="20"/>
+          <w:lang w:val="en-US" w:eastAsia="nl-BE"/>
+        </w:rPr>
+        <w:t xml:space="preserve">, convert_, promote_, demote_, </w:t>
+      </w:r>
+      <w:r>
+        <w:rPr>
+          <w:rFonts w:ascii="Courier New" w:eastAsia="Times New Roman" w:hAnsi="Courier New" w:cs="Courier New"/>
+          <w:strike/>
+          <w:sz w:val="20"/>
+          <w:szCs w:val="20"/>
+          <w:lang w:val="en-US" w:eastAsia="nl-BE"/>
+        </w:rPr>
+        <w:t>wrap_</w:t>
+      </w:r>
+      <w:r>
+        <w:rPr>
+          <w:rFonts w:ascii="Courier New" w:eastAsia="Times New Roman" w:hAnsi="Courier New" w:cs="Courier New"/>
+          <w:sz w:val="20"/>
+          <w:szCs w:val="20"/>
+          <w:lang w:val="en-US" w:eastAsia="nl-BE"/>
+        </w:rPr>
+        <w:t xml:space="preserve">, extend_, </w:t>
+      </w:r>
+      <w:r>
+        <w:rPr>
+          <w:rFonts w:ascii="Courier New" w:eastAsia="Times New Roman" w:hAnsi="Courier New" w:cs="Courier New"/>
+          <w:strike/>
+          <w:sz w:val="20"/>
+          <w:szCs w:val="20"/>
+          <w:lang w:val="en-US" w:eastAsia="nl-BE"/>
+        </w:rPr>
+        <w:t>reinterpret_</w:t>
+      </w:r>
+      <w:r>
+        <w:rPr>
+          <w:rFonts w:ascii="Courier New" w:eastAsia="Times New Roman" w:hAnsi="Courier New" w:cs="Courier New"/>
+          <w:sz w:val="20"/>
+          <w:szCs w:val="20"/>
+          <w:lang w:val="en-US" w:eastAsia="nl-BE"/>
+        </w:rPr>
+        <w:t xml:space="preserve"> functions</w:t>
+      </w:r>
+    </w:p>
+    <w:p>
+      <w:pPr>
+        <w:tabs>
+          <w:tab w:val="left" w:pos="916"/>
+          <w:tab w:val="left" w:pos="1832"/>
+          <w:tab w:val="left" w:pos="2748"/>
+          <w:tab w:val="left" w:pos="3664"/>
+          <w:tab w:val="left" w:pos="4580"/>
+          <w:tab w:val="left" w:pos="5496"/>
+          <w:tab w:val="left" w:pos="6412"/>
+          <w:tab w:val="left" w:pos="7328"/>
+          <w:tab w:val="left" w:pos="8244"/>
+          <w:tab w:val="left" w:pos="9160"/>
+          <w:tab w:val="left" w:pos="10076"/>
+          <w:tab w:val="left" w:pos="10992"/>
+          <w:tab w:val="left" w:pos="11908"/>
+          <w:tab w:val="left" w:pos="12824"/>
+          <w:tab w:val="left" w:pos="13740"/>
+          <w:tab w:val="left" w:pos="14656"/>
+        </w:tabs>
+        <w:spacing w:after="0" w:line="240" w:lineRule="auto"/>
+        <w:rPr>
+          <w:rFonts w:ascii="Courier New" w:eastAsia="Times New Roman" w:hAnsi="Courier New" w:cs="Courier New"/>
+          <w:sz w:val="20"/>
+          <w:szCs w:val="20"/>
+          <w:lang w:val="en-US" w:eastAsia="nl-BE"/>
+        </w:rPr>
+      </w:pPr>
+      <w:r>
+        <w:rPr>
+          <w:rFonts w:ascii="Courier New" w:eastAsia="Times New Roman" w:hAnsi="Courier New" w:cs="Courier New"/>
+          <w:sz w:val="20"/>
+          <w:szCs w:val="20"/>
+          <w:lang w:val="en-US" w:eastAsia="nl-BE"/>
+        </w:rPr>
+        <w:t xml:space="preserve">    - </w:t>
+      </w:r>
+      <w:r>
+        <w:rPr>
+          <w:rFonts w:ascii="Courier New" w:eastAsia="Times New Roman" w:hAnsi="Courier New" w:cs="Courier New"/>
+          <w:strike/>
+          <w:sz w:val="20"/>
+          <w:szCs w:val="20"/>
+          <w:lang w:val="en-US" w:eastAsia="nl-BE"/>
+        </w:rPr>
+        <w:t>All i32 comparison operators (</w:t>
+      </w:r>
+      <w:proofErr w:type="spellStart"/>
+      <w:r>
+        <w:rPr>
+          <w:rFonts w:ascii="Courier New" w:eastAsia="Times New Roman" w:hAnsi="Courier New" w:cs="Courier New"/>
+          <w:strike/>
+          <w:sz w:val="20"/>
+          <w:szCs w:val="20"/>
+          <w:lang w:val="en-US" w:eastAsia="nl-BE"/>
+        </w:rPr>
+        <w:t>eqz</w:t>
+      </w:r>
+      <w:proofErr w:type="spellEnd"/>
+      <w:r>
+        <w:rPr>
+          <w:rFonts w:ascii="Courier New" w:eastAsia="Times New Roman" w:hAnsi="Courier New" w:cs="Courier New"/>
+          <w:strike/>
+          <w:sz w:val="20"/>
+          <w:szCs w:val="20"/>
+          <w:lang w:val="en-US" w:eastAsia="nl-BE"/>
+        </w:rPr>
+        <w:t xml:space="preserve">, eq, ne, </w:t>
+      </w:r>
+      <w:proofErr w:type="spellStart"/>
+      <w:r>
+        <w:rPr>
+          <w:rFonts w:ascii="Courier New" w:eastAsia="Times New Roman" w:hAnsi="Courier New" w:cs="Courier New"/>
+          <w:strike/>
+          <w:sz w:val="20"/>
+          <w:szCs w:val="20"/>
+          <w:lang w:val="en-US" w:eastAsia="nl-BE"/>
+        </w:rPr>
+        <w:t>lt</w:t>
+      </w:r>
+      <w:proofErr w:type="spellEnd"/>
+      <w:r>
+        <w:rPr>
+          <w:rFonts w:ascii="Courier New" w:eastAsia="Times New Roman" w:hAnsi="Courier New" w:cs="Courier New"/>
+          <w:strike/>
+          <w:sz w:val="20"/>
+          <w:szCs w:val="20"/>
+          <w:lang w:val="en-US" w:eastAsia="nl-BE"/>
+        </w:rPr>
+        <w:t xml:space="preserve"> variants, </w:t>
+      </w:r>
+      <w:proofErr w:type="spellStart"/>
+      <w:r>
+        <w:rPr>
+          <w:rFonts w:ascii="Courier New" w:eastAsia="Times New Roman" w:hAnsi="Courier New" w:cs="Courier New"/>
+          <w:strike/>
+          <w:sz w:val="20"/>
+          <w:szCs w:val="20"/>
+          <w:lang w:val="en-US" w:eastAsia="nl-BE"/>
+        </w:rPr>
+        <w:t>gt</w:t>
+      </w:r>
+      <w:proofErr w:type="spellEnd"/>
+      <w:r>
+        <w:rPr>
+          <w:rFonts w:ascii="Courier New" w:eastAsia="Times New Roman" w:hAnsi="Courier New" w:cs="Courier New"/>
+          <w:strike/>
+          <w:sz w:val="20"/>
+          <w:szCs w:val="20"/>
+          <w:lang w:val="en-US" w:eastAsia="nl-BE"/>
+        </w:rPr>
+        <w:t xml:space="preserve"> variants, le variants, </w:t>
+      </w:r>
+      <w:proofErr w:type="spellStart"/>
+      <w:r>
+        <w:rPr>
+          <w:rFonts w:ascii="Courier New" w:eastAsia="Times New Roman" w:hAnsi="Courier New" w:cs="Courier New"/>
+          <w:strike/>
+          <w:sz w:val="20"/>
+          <w:szCs w:val="20"/>
+          <w:lang w:val="en-US" w:eastAsia="nl-BE"/>
+        </w:rPr>
+        <w:t>ge</w:t>
+      </w:r>
+      <w:proofErr w:type="spellEnd"/>
+      <w:r>
+        <w:rPr>
+          <w:rFonts w:ascii="Courier New" w:eastAsia="Times New Roman" w:hAnsi="Courier New" w:cs="Courier New"/>
+          <w:strike/>
+          <w:sz w:val="20"/>
+          <w:szCs w:val="20"/>
+          <w:lang w:val="en-US" w:eastAsia="nl-BE"/>
+        </w:rPr>
+        <w:t xml:space="preserve"> variants)</w:t>
+      </w:r>
+    </w:p>
+    <w:p>
+      <w:pPr>
+        <w:tabs>
+          <w:tab w:val="left" w:pos="916"/>
+          <w:tab w:val="left" w:pos="1832"/>
+          <w:tab w:val="left" w:pos="2748"/>
+          <w:tab w:val="left" w:pos="3664"/>
+          <w:tab w:val="left" w:pos="4580"/>
+          <w:tab w:val="left" w:pos="5496"/>
+          <w:tab w:val="left" w:pos="6412"/>
+          <w:tab w:val="left" w:pos="7328"/>
+          <w:tab w:val="left" w:pos="8244"/>
+          <w:tab w:val="left" w:pos="9160"/>
+          <w:tab w:val="left" w:pos="10076"/>
+          <w:tab w:val="left" w:pos="10992"/>
+          <w:tab w:val="left" w:pos="11908"/>
+          <w:tab w:val="left" w:pos="12824"/>
+          <w:tab w:val="left" w:pos="13740"/>
+          <w:tab w:val="left" w:pos="14656"/>
+        </w:tabs>
+        <w:spacing w:after="0" w:line="240" w:lineRule="auto"/>
+        <w:rPr>
+          <w:rFonts w:ascii="Courier New" w:eastAsia="Times New Roman" w:hAnsi="Courier New" w:cs="Courier New"/>
+          <w:strike/>
+          <w:sz w:val="20"/>
+          <w:szCs w:val="20"/>
+          <w:lang w:val="en-US" w:eastAsia="nl-BE"/>
+        </w:rPr>
+      </w:pPr>
+      <w:r>
+        <w:rPr>
+          <w:rFonts w:ascii="Courier New" w:eastAsia="Times New Roman" w:hAnsi="Courier New" w:cs="Courier New"/>
+          <w:sz w:val="20"/>
+          <w:szCs w:val="20"/>
+          <w:lang w:val="en-US" w:eastAsia="nl-BE"/>
+        </w:rPr>
+        <w:t xml:space="preserve">- </w:t>
+      </w:r>
+      <w:r>
+        <w:rPr>
+          <w:rFonts w:ascii="Courier New" w:eastAsia="Times New Roman" w:hAnsi="Courier New" w:cs="Courier New"/>
+          <w:strike/>
+          <w:sz w:val="20"/>
+          <w:szCs w:val="20"/>
+          <w:lang w:val="en-US" w:eastAsia="nl-BE"/>
+        </w:rPr>
         <w:t>Support comments in both forms ( single-line ;; and inline (;...;) )</w:t>
       </w:r>
     </w:p>
@@ -640,6 +1759,39 @@
           <w:lang w:val="en-US" w:eastAsia="nl-BE"/>
         </w:rPr>
         <w:t xml:space="preserve"> </w:t>
+      </w:r>
+      <w:r>
+        <w:rPr>
+          <w:rFonts w:ascii="Courier New" w:eastAsia="Times New Roman" w:hAnsi="Courier New" w:cs="Courier New"/>
+          <w:color w:val="FF0000"/>
+          <w:sz w:val="20"/>
+          <w:szCs w:val="20"/>
+          <w:highlight w:val="yellow"/>
+          <w:lang w:val="en-US" w:eastAsia="nl-BE"/>
+        </w:rPr>
+        <w:t>works o</w:t>
+      </w:r>
+      <w:r>
+        <w:rPr>
+          <w:rFonts w:ascii="Courier New" w:eastAsia="Times New Roman" w:hAnsi="Courier New" w:cs="Courier New"/>
+          <w:color w:val="FF0000"/>
+          <w:sz w:val="20"/>
+          <w:szCs w:val="20"/>
+          <w:highlight w:val="yellow"/>
+          <w:lang w:val="en-US" w:eastAsia="nl-BE"/>
+        </w:rPr>
+        <w:t>nly with local variable</w:t>
+      </w:r>
+      <w:r>
+        <w:rPr>
+          <w:rFonts w:ascii="Courier New" w:eastAsia="Times New Roman" w:hAnsi="Courier New" w:cs="Courier New"/>
+          <w:color w:val="FF0000"/>
+          <w:sz w:val="20"/>
+          <w:szCs w:val="20"/>
+          <w:highlight w:val="yellow"/>
+          <w:lang w:val="en-US" w:eastAsia="nl-BE"/>
+        </w:rPr>
+        <w:t>s e.g. (local $var i32)</w:t>
       </w:r>
     </w:p>
     <w:p>

</xml_diff>